<commit_message>
Geluidsmogelijkheden in XNA.docx bijgewerkt
</commit_message>
<xml_diff>
--- a/docs/Geluidsmogelijkheden in XNA.docx
+++ b/docs/Geluidsmogelijkheden in XNA.docx
@@ -137,7 +137,7 @@
             <o:lock v:ext="edit" aspectratio="t"/>
           </v:shapetype>
           <v:shape id="_x0000_i1025" type="#_x0000_t75" style="width:297pt;height:114.75pt">
-            <v:imagedata r:id="rId8" o:title="2000px-Microsoft_XNA_logo.svg"/>
+            <v:imagedata r:id="rId8" o:title="2000px-Microsoft_XNA_logo"/>
           </v:shape>
         </w:pict>
       </w:r>
@@ -152,8 +152,6 @@
           <w:szCs w:val="24"/>
         </w:rPr>
       </w:pPr>
-      <w:bookmarkStart w:id="0" w:name="_GoBack"/>
-      <w:bookmarkEnd w:id="0"/>
     </w:p>
     <w:p>
       <w:pPr>
@@ -228,13 +226,19 @@
     <w:p>
       <w:pPr>
         <w:pStyle w:val="Kop1"/>
-      </w:pPr>
-      <w:bookmarkStart w:id="1" w:name="_Toc436035825"/>
-      <w:r>
+        <w:rPr>
+          <w:b/>
+        </w:rPr>
+      </w:pPr>
+      <w:bookmarkStart w:id="0" w:name="_Toc436044006"/>
+      <w:r>
+        <w:rPr>
+          <w:b/>
+        </w:rPr>
         <w:lastRenderedPageBreak/>
         <w:t>Inhoudsopgave</w:t>
       </w:r>
-      <w:bookmarkEnd w:id="1"/>
+      <w:bookmarkEnd w:id="0"/>
     </w:p>
     <w:p>
       <w:pPr>
@@ -247,7 +251,7 @@
     </w:p>
     <w:sdt>
       <w:sdtPr>
-        <w:id w:val="1893380682"/>
+        <w:id w:val="-2055226355"/>
         <w:docPartObj>
           <w:docPartGallery w:val="Table of Contents"/>
           <w:docPartUnique/>
@@ -294,30 +298,21 @@
           <w:r>
             <w:fldChar w:fldCharType="separate"/>
           </w:r>
-          <w:hyperlink w:anchor="_Toc436035825" w:history="1">
+          <w:hyperlink w:anchor="_Toc436044006" w:history="1">
+            <w:r>
+              <w:rPr>
+                <w:rStyle w:val="Hyperlink"/>
+                <w:noProof/>
+              </w:rPr>
+              <w:t>I</w:t>
+            </w:r>
             <w:r>
               <w:rPr>
                 <w:rStyle w:val="Hyperlink"/>
                 <w:b/>
                 <w:noProof/>
               </w:rPr>
-              <w:t>I</w:t>
-            </w:r>
-            <w:r>
-              <w:rPr>
-                <w:rStyle w:val="Hyperlink"/>
-                <w:b/>
-                <w:noProof/>
-              </w:rPr>
-              <w:t>n</w:t>
-            </w:r>
-            <w:r>
-              <w:rPr>
-                <w:rStyle w:val="Hyperlink"/>
-                <w:b/>
-                <w:noProof/>
-              </w:rPr>
-              <w:t>houdsopgave</w:t>
+              <w:t>nhoudsopgave</w:t>
             </w:r>
             <w:r>
               <w:rPr>
@@ -338,7 +333,7 @@
                 <w:noProof/>
                 <w:webHidden/>
               </w:rPr>
-              <w:instrText xml:space="preserve"> PAGEREF _Toc436035825 \h </w:instrText>
+              <w:instrText xml:space="preserve"> PAGEREF _Toc436044006 \h </w:instrText>
             </w:r>
             <w:r>
               <w:rPr>
@@ -358,7 +353,7 @@
                 <w:noProof/>
                 <w:webHidden/>
               </w:rPr>
-              <w:t>2</w:t>
+              <w:t>1</w:t>
             </w:r>
             <w:r>
               <w:rPr>
@@ -381,14 +376,22 @@
               <w:lang w:eastAsia="nl-NL"/>
             </w:rPr>
           </w:pPr>
-          <w:hyperlink w:anchor="_Toc436035826" w:history="1">
+          <w:hyperlink w:anchor="_Toc436044007" w:history="1">
             <w:r>
               <w:rPr>
                 <w:rStyle w:val="Hyperlink"/>
                 <w:b/>
                 <w:noProof/>
               </w:rPr>
-              <w:t>XACT</w:t>
+              <w:t>XAC</w:t>
+            </w:r>
+            <w:r>
+              <w:rPr>
+                <w:rStyle w:val="Hyperlink"/>
+                <w:b/>
+                <w:noProof/>
+              </w:rPr>
+              <w:t>T</w:t>
             </w:r>
             <w:r>
               <w:rPr>
@@ -409,7 +412,7 @@
                 <w:noProof/>
                 <w:webHidden/>
               </w:rPr>
-              <w:instrText xml:space="preserve"> PAGEREF _Toc436035826 \h </w:instrText>
+              <w:instrText xml:space="preserve"> PAGEREF _Toc436044007 \h </w:instrText>
             </w:r>
             <w:r>
               <w:rPr>
@@ -429,7 +432,7 @@
                 <w:noProof/>
                 <w:webHidden/>
               </w:rPr>
-              <w:t>3</w:t>
+              <w:t>2</w:t>
             </w:r>
             <w:r>
               <w:rPr>
@@ -452,10 +455,11 @@
               <w:lang w:eastAsia="nl-NL"/>
             </w:rPr>
           </w:pPr>
-          <w:hyperlink w:anchor="_Toc436035827" w:history="1">
+          <w:hyperlink w:anchor="_Toc436044008" w:history="1">
             <w:r>
               <w:rPr>
                 <w:rStyle w:val="Hyperlink"/>
+                <w:b/>
                 <w:noProof/>
               </w:rPr>
               <w:t>XACT Audio Terminologie</w:t>
@@ -479,7 +483,7 @@
                 <w:noProof/>
                 <w:webHidden/>
               </w:rPr>
-              <w:instrText xml:space="preserve"> PAGEREF _Toc436035827 \h </w:instrText>
+              <w:instrText xml:space="preserve"> PAGEREF _Toc436044008 \h </w:instrText>
             </w:r>
             <w:r>
               <w:rPr>
@@ -499,7 +503,7 @@
                 <w:noProof/>
                 <w:webHidden/>
               </w:rPr>
-              <w:t>3</w:t>
+              <w:t>2</w:t>
             </w:r>
             <w:r>
               <w:rPr>
@@ -522,10 +526,11 @@
               <w:lang w:eastAsia="nl-NL"/>
             </w:rPr>
           </w:pPr>
-          <w:hyperlink w:anchor="_Toc436035828" w:history="1">
+          <w:hyperlink w:anchor="_Toc436044009" w:history="1">
             <w:r>
               <w:rPr>
                 <w:rStyle w:val="Hyperlink"/>
+                <w:b/>
                 <w:noProof/>
               </w:rPr>
               <w:t>Wat XACT doet</w:t>
@@ -549,7 +554,7 @@
                 <w:noProof/>
                 <w:webHidden/>
               </w:rPr>
-              <w:instrText xml:space="preserve"> PAGEREF _Toc436035828 \h </w:instrText>
+              <w:instrText xml:space="preserve"> PAGEREF _Toc436044009 \h </w:instrText>
             </w:r>
             <w:r>
               <w:rPr>
@@ -569,7 +574,7 @@
                 <w:noProof/>
                 <w:webHidden/>
               </w:rPr>
-              <w:t>4</w:t>
+              <w:t>3</w:t>
             </w:r>
             <w:r>
               <w:rPr>
@@ -592,10 +597,11 @@
               <w:lang w:eastAsia="nl-NL"/>
             </w:rPr>
           </w:pPr>
-          <w:hyperlink w:anchor="_Toc436035829" w:history="1">
+          <w:hyperlink w:anchor="_Toc436044010" w:history="1">
             <w:r>
               <w:rPr>
                 <w:rStyle w:val="Hyperlink"/>
+                <w:b/>
                 <w:noProof/>
               </w:rPr>
               <w:t>Programmeren met XACT</w:t>
@@ -619,7 +625,7 @@
                 <w:noProof/>
                 <w:webHidden/>
               </w:rPr>
-              <w:instrText xml:space="preserve"> PAGEREF _Toc436035829 \h </w:instrText>
+              <w:instrText xml:space="preserve"> PAGEREF _Toc436044010 \h </w:instrText>
             </w:r>
             <w:r>
               <w:rPr>
@@ -639,7 +645,7 @@
                 <w:noProof/>
                 <w:webHidden/>
               </w:rPr>
-              <w:t>4</w:t>
+              <w:t>3</w:t>
             </w:r>
             <w:r>
               <w:rPr>
@@ -662,10 +668,11 @@
               <w:lang w:eastAsia="nl-NL"/>
             </w:rPr>
           </w:pPr>
-          <w:hyperlink w:anchor="_Toc436035830" w:history="1">
+          <w:hyperlink w:anchor="_Toc436044011" w:history="1">
             <w:r>
               <w:rPr>
                 <w:rStyle w:val="Hyperlink"/>
+                <w:b/>
                 <w:noProof/>
               </w:rPr>
               <w:t>Het initialiseren van de XACT engine</w:t>
@@ -689,7 +696,7 @@
                 <w:noProof/>
                 <w:webHidden/>
               </w:rPr>
-              <w:instrText xml:space="preserve"> PAGEREF _Toc436035830 \h </w:instrText>
+              <w:instrText xml:space="preserve"> PAGEREF _Toc436044011 \h </w:instrText>
             </w:r>
             <w:r>
               <w:rPr>
@@ -709,7 +716,7 @@
                 <w:noProof/>
                 <w:webHidden/>
               </w:rPr>
-              <w:t>4</w:t>
+              <w:t>3</w:t>
             </w:r>
             <w:r>
               <w:rPr>
@@ -732,14 +739,30 @@
               <w:lang w:eastAsia="nl-NL"/>
             </w:rPr>
           </w:pPr>
-          <w:hyperlink w:anchor="_Toc436035831" w:history="1">
+          <w:hyperlink w:anchor="_Toc436044012" w:history="1">
             <w:r>
               <w:rPr>
                 <w:rStyle w:val="Hyperlink"/>
                 <w:b/>
                 <w:noProof/>
               </w:rPr>
-              <w:t>Geluid afspelen via Content Pipeline</w:t>
+              <w:t>Geluid afspelen vi</w:t>
+            </w:r>
+            <w:r>
+              <w:rPr>
+                <w:rStyle w:val="Hyperlink"/>
+                <w:b/>
+                <w:noProof/>
+              </w:rPr>
+              <w:t>a</w:t>
+            </w:r>
+            <w:r>
+              <w:rPr>
+                <w:rStyle w:val="Hyperlink"/>
+                <w:b/>
+                <w:noProof/>
+              </w:rPr>
+              <w:t xml:space="preserve"> Content Pipeline</w:t>
             </w:r>
             <w:r>
               <w:rPr>
@@ -760,7 +783,7 @@
                 <w:noProof/>
                 <w:webHidden/>
               </w:rPr>
-              <w:instrText xml:space="preserve"> PAGEREF _Toc436035831 \h </w:instrText>
+              <w:instrText xml:space="preserve"> PAGEREF _Toc436044012 \h </w:instrText>
             </w:r>
             <w:r>
               <w:rPr>
@@ -780,7 +803,7 @@
                 <w:noProof/>
                 <w:webHidden/>
               </w:rPr>
-              <w:t>6</w:t>
+              <w:t>4</w:t>
             </w:r>
             <w:r>
               <w:rPr>
@@ -835,6 +858,7 @@
     </w:p>
     <w:p>
       <w:pPr>
+        <w:jc w:val="center"/>
         <w:rPr>
           <w:rFonts w:ascii="Arial" w:hAnsi="Arial" w:cs="Arial"/>
           <w:b/>
@@ -843,10 +867,7 @@
           <w:u w:val="single"/>
         </w:rPr>
       </w:pPr>
-    </w:p>
-    <w:p>
-      <w:pPr>
-        <w:jc w:val="center"/>
+      <w:r>
         <w:rPr>
           <w:rFonts w:ascii="Arial" w:hAnsi="Arial" w:cs="Arial"/>
           <w:b/>
@@ -854,27 +875,24 @@
           <w:szCs w:val="32"/>
           <w:u w:val="single"/>
         </w:rPr>
-      </w:pPr>
-      <w:r>
-        <w:rPr>
-          <w:rFonts w:ascii="Arial" w:hAnsi="Arial" w:cs="Arial"/>
-          <w:b/>
-          <w:sz w:val="32"/>
-          <w:szCs w:val="32"/>
-          <w:u w:val="single"/>
-        </w:rPr>
         <w:t>Geluidsmogelijkheden in XNA</w:t>
       </w:r>
     </w:p>
     <w:p>
       <w:pPr>
         <w:pStyle w:val="Kop1"/>
-      </w:pPr>
-      <w:bookmarkStart w:id="2" w:name="_Toc436035826"/>
-      <w:r>
+        <w:rPr>
+          <w:b/>
+        </w:rPr>
+      </w:pPr>
+      <w:bookmarkStart w:id="1" w:name="_Toc436044007"/>
+      <w:r>
+        <w:rPr>
+          <w:b/>
+        </w:rPr>
         <w:t>XACT</w:t>
       </w:r>
-      <w:bookmarkEnd w:id="2"/>
+      <w:bookmarkEnd w:id="1"/>
     </w:p>
     <w:p>
       <w:pPr>
@@ -976,35 +994,22 @@
           <w:szCs w:val="24"/>
         </w:rPr>
       </w:pPr>
-      <w:r>
-        <w:rPr>
-          <w:rFonts w:ascii="Arial" w:hAnsi="Arial" w:cs="Arial"/>
-          <w:sz w:val="24"/>
-          <w:szCs w:val="24"/>
-        </w:rPr>
-        <w:t>Met XACT kun je geluiden afspelen per event</w:t>
-      </w:r>
     </w:p>
     <w:p>
       <w:pPr>
         <w:pStyle w:val="Kop2"/>
-      </w:pPr>
-    </w:p>
-    <w:p>
-      <w:pPr>
-        <w:pStyle w:val="Kop2"/>
-        <w:rPr>
-          <w:b/>
-        </w:rPr>
-      </w:pPr>
-      <w:bookmarkStart w:id="3" w:name="_Toc436035827"/>
+        <w:rPr>
+          <w:b/>
+        </w:rPr>
+      </w:pPr>
+      <w:bookmarkStart w:id="2" w:name="_Toc436044008"/>
       <w:r>
         <w:rPr>
           <w:b/>
         </w:rPr>
         <w:t>XACT Audio Terminologie</w:t>
       </w:r>
-      <w:bookmarkEnd w:id="3"/>
+      <w:bookmarkEnd w:id="2"/>
     </w:p>
     <w:p>
       <w:pPr>
@@ -1222,24 +1227,30 @@
         </w:rPr>
         <w:t>Bron 1:</w:t>
       </w:r>
-    </w:p>
-    <w:p>
-      <w:pPr>
-        <w:rPr>
-          <w:rFonts w:ascii="Arial" w:hAnsi="Arial" w:cs="Arial"/>
-          <w:sz w:val="24"/>
-          <w:szCs w:val="24"/>
-        </w:rPr>
-      </w:pPr>
       <w:r>
         <w:rPr>
           <w:noProof/>
           <w:lang w:eastAsia="nl-NL"/>
         </w:rPr>
+        <w:t xml:space="preserve"> </w:t>
+      </w:r>
+      <w:r>
+        <w:rPr>
+          <w:noProof/>
+          <w:lang w:eastAsia="nl-NL"/>
+        </w:rPr>
         <w:drawing>
-          <wp:inline distT="0" distB="0" distL="0" distR="0" wp14:anchorId="472E5711" wp14:editId="57CEF5D9">
+          <wp:anchor distT="0" distB="0" distL="114300" distR="114300" simplePos="0" relativeHeight="251658240" behindDoc="1" locked="0" layoutInCell="1" allowOverlap="1" wp14:anchorId="1B610E74" wp14:editId="7574313C">
+            <wp:simplePos x="0" y="0"/>
+            <wp:positionH relativeFrom="column">
+              <wp:posOffset>567055</wp:posOffset>
+            </wp:positionH>
+            <wp:positionV relativeFrom="paragraph">
+              <wp:posOffset>3810</wp:posOffset>
+            </wp:positionV>
             <wp:extent cx="3981450" cy="1933575"/>
             <wp:effectExtent l="0" t="0" r="0" b="9525"/>
+            <wp:wrapNone/>
             <wp:docPr id="2" name="Afbeelding 2" descr="Ff827592.PG_Audio_AudioOverview(en-us,XNAGameStudio.40).png"/>
             <wp:cNvGraphicFramePr>
               <a:graphicFrameLocks xmlns:a="http://schemas.openxmlformats.org/drawingml/2006/main" noChangeAspect="1"/>
@@ -1282,35 +1293,111 @@
                 </pic:pic>
               </a:graphicData>
             </a:graphic>
-          </wp:inline>
+            <wp14:sizeRelH relativeFrom="page">
+              <wp14:pctWidth>0</wp14:pctWidth>
+            </wp14:sizeRelH>
+            <wp14:sizeRelV relativeFrom="page">
+              <wp14:pctHeight>0</wp14:pctHeight>
+            </wp14:sizeRelV>
+          </wp:anchor>
         </w:drawing>
       </w:r>
     </w:p>
     <w:p>
       <w:pPr>
+        <w:rPr>
+          <w:rFonts w:ascii="Arial" w:hAnsi="Arial" w:cs="Arial"/>
+          <w:sz w:val="24"/>
+          <w:szCs w:val="24"/>
+        </w:rPr>
+      </w:pPr>
+    </w:p>
+    <w:p>
+      <w:pPr>
+        <w:rPr>
+          <w:rFonts w:ascii="Arial" w:hAnsi="Arial" w:cs="Arial"/>
+          <w:sz w:val="24"/>
+          <w:szCs w:val="24"/>
+        </w:rPr>
+      </w:pPr>
+    </w:p>
+    <w:p>
+      <w:pPr>
+        <w:rPr>
+          <w:rFonts w:ascii="Arial" w:hAnsi="Arial" w:cs="Arial"/>
+          <w:sz w:val="24"/>
+          <w:szCs w:val="24"/>
+        </w:rPr>
+      </w:pPr>
+    </w:p>
+    <w:p>
+      <w:pPr>
+        <w:rPr>
+          <w:rFonts w:ascii="Arial" w:hAnsi="Arial" w:cs="Arial"/>
+          <w:sz w:val="24"/>
+          <w:szCs w:val="24"/>
+        </w:rPr>
+      </w:pPr>
+    </w:p>
+    <w:p>
+      <w:pPr>
         <w:pStyle w:val="Kop2"/>
-      </w:pPr>
-      <w:bookmarkStart w:id="4" w:name="_Toc436035828"/>
-      <w:r>
+        <w:rPr>
+          <w:rFonts w:ascii="Arial" w:eastAsiaTheme="minorHAnsi" w:hAnsi="Arial" w:cs="Arial"/>
+          <w:color w:val="auto"/>
+          <w:sz w:val="24"/>
+          <w:szCs w:val="24"/>
+        </w:rPr>
+      </w:pPr>
+    </w:p>
+    <w:p/>
+    <w:p>
+      <w:pPr>
+        <w:pStyle w:val="Kop2"/>
+        <w:rPr>
+          <w:b/>
+        </w:rPr>
+      </w:pPr>
+      <w:bookmarkStart w:id="3" w:name="_Toc436044009"/>
+    </w:p>
+    <w:p>
+      <w:pPr>
+        <w:pStyle w:val="Kop2"/>
+        <w:rPr>
+          <w:b/>
+        </w:rPr>
+      </w:pPr>
+      <w:r>
+        <w:rPr>
+          <w:b/>
+        </w:rPr>
         <w:t>Wat XACT doet</w:t>
       </w:r>
-      <w:bookmarkEnd w:id="4"/>
-    </w:p>
-    <w:p>
-      <w:pPr>
-        <w:rPr>
-          <w:rFonts w:ascii="Arial" w:hAnsi="Arial" w:cs="Arial"/>
-          <w:sz w:val="24"/>
-          <w:szCs w:val="24"/>
-        </w:rPr>
-      </w:pPr>
-      <w:r>
-        <w:rPr>
-          <w:rFonts w:ascii="Arial" w:hAnsi="Arial" w:cs="Arial"/>
-          <w:sz w:val="24"/>
-          <w:szCs w:val="24"/>
-        </w:rPr>
-        <w:t xml:space="preserve">Als een audio content </w:t>
+      <w:bookmarkEnd w:id="3"/>
+    </w:p>
+    <w:p>
+      <w:pPr>
+        <w:rPr>
+          <w:rFonts w:ascii="Arial" w:hAnsi="Arial" w:cs="Arial"/>
+          <w:sz w:val="24"/>
+          <w:szCs w:val="24"/>
+        </w:rPr>
+      </w:pPr>
+      <w:r>
+        <w:rPr>
+          <w:rFonts w:ascii="Arial" w:hAnsi="Arial" w:cs="Arial"/>
+          <w:sz w:val="24"/>
+          <w:szCs w:val="24"/>
+        </w:rPr>
+        <w:t>E</w:t>
+      </w:r>
+      <w:r>
+        <w:rPr>
+          <w:rFonts w:ascii="Arial" w:hAnsi="Arial" w:cs="Arial"/>
+          <w:sz w:val="24"/>
+          <w:szCs w:val="24"/>
+        </w:rPr>
+        <w:t xml:space="preserve">en audio content </w:t>
       </w:r>
       <w:proofErr w:type="spellStart"/>
       <w:r>
@@ -1354,18 +1441,16 @@
           <w:szCs w:val="24"/>
         </w:rPr>
         <w:br/>
-        <w:t xml:space="preserve">Met deze geavanceerde tools kan een audio designer bijvoorbeeld een set geluiden van een motor voor een racespel ontwerpen en die door het gebruik </w:t>
-      </w:r>
-      <w:proofErr w:type="gramStart"/>
-      <w:r>
-        <w:rPr>
-          <w:rFonts w:ascii="Arial" w:hAnsi="Arial" w:cs="Arial"/>
-          <w:sz w:val="24"/>
-          <w:szCs w:val="24"/>
-        </w:rPr>
-        <w:t xml:space="preserve">van  </w:t>
-      </w:r>
-      <w:proofErr w:type="gramEnd"/>
+        <w:t>Met deze geavanceerde tools kan een audio designer bijvoorbeeld een set geluiden van een motor voor een racespel ontwerp</w:t>
+      </w:r>
+      <w:r>
+        <w:rPr>
+          <w:rFonts w:ascii="Arial" w:hAnsi="Arial" w:cs="Arial"/>
+          <w:sz w:val="24"/>
+          <w:szCs w:val="24"/>
+        </w:rPr>
+        <w:t xml:space="preserve">en en die door het gebruik van </w:t>
+      </w:r>
       <w:r>
         <w:rPr>
           <w:rFonts w:ascii="Arial" w:hAnsi="Arial" w:cs="Arial"/>
@@ -1551,12 +1636,18 @@
     <w:p>
       <w:pPr>
         <w:pStyle w:val="Kop2"/>
-      </w:pPr>
-      <w:bookmarkStart w:id="5" w:name="_Toc436035829"/>
-      <w:r>
+        <w:rPr>
+          <w:b/>
+        </w:rPr>
+      </w:pPr>
+      <w:bookmarkStart w:id="4" w:name="_Toc436044010"/>
+      <w:r>
+        <w:rPr>
+          <w:b/>
+        </w:rPr>
         <w:t>Programmeren met XACT</w:t>
       </w:r>
-      <w:bookmarkEnd w:id="5"/>
+      <w:bookmarkEnd w:id="4"/>
     </w:p>
     <w:p>
       <w:pPr>
@@ -1636,7 +1727,17 @@
           <w:sz w:val="24"/>
           <w:szCs w:val="24"/>
         </w:rPr>
-        <w:t>content</w:t>
+        <w:t>con</w:t>
+      </w:r>
+      <w:bookmarkStart w:id="5" w:name="_GoBack"/>
+      <w:bookmarkEnd w:id="5"/>
+      <w:r>
+        <w:rPr>
+          <w:rFonts w:ascii="Arial" w:hAnsi="Arial" w:cs="Arial"/>
+          <w:sz w:val="24"/>
+          <w:szCs w:val="24"/>
+        </w:rPr>
+        <w:t>tent</w:t>
       </w:r>
       <w:proofErr w:type="gramEnd"/>
       <w:r>
@@ -1660,9 +1761,15 @@
     <w:p>
       <w:pPr>
         <w:pStyle w:val="Kop2"/>
-      </w:pPr>
-      <w:bookmarkStart w:id="6" w:name="_Toc436035830"/>
-      <w:r>
+        <w:rPr>
+          <w:b/>
+        </w:rPr>
+      </w:pPr>
+      <w:bookmarkStart w:id="6" w:name="_Toc436044011"/>
+      <w:r>
+        <w:rPr>
+          <w:b/>
+        </w:rPr>
         <w:t>Het initialiseren van de XACT engine</w:t>
       </w:r>
       <w:bookmarkEnd w:id="6"/>
@@ -1883,18 +1990,8 @@
           <w:sz w:val="24"/>
           <w:szCs w:val="24"/>
         </w:rPr>
-        <w:t xml:space="preserve">Wanneer je de </w:t>
-      </w:r>
-      <w:proofErr w:type="gramStart"/>
-      <w:r>
-        <w:rPr>
-          <w:rFonts w:ascii="Arial" w:hAnsi="Arial" w:cs="Arial"/>
-          <w:sz w:val="24"/>
-          <w:szCs w:val="24"/>
-        </w:rPr>
-        <w:t xml:space="preserve">benodigde  </w:t>
-      </w:r>
-      <w:proofErr w:type="gramEnd"/>
+        <w:t xml:space="preserve">Wanneer je de benodigde </w:t>
+      </w:r>
       <w:r>
         <w:rPr>
           <w:rFonts w:ascii="Arial" w:hAnsi="Arial" w:cs="Arial"/>
@@ -2070,253 +2167,16 @@
     </w:p>
     <w:p>
       <w:pPr>
-        <w:rPr>
-          <w:rFonts w:ascii="Arial" w:hAnsi="Arial" w:cs="Arial"/>
-          <w:sz w:val="24"/>
-          <w:szCs w:val="24"/>
-        </w:rPr>
-      </w:pPr>
-    </w:p>
-    <w:p>
-      <w:pPr>
-        <w:rPr>
-          <w:rFonts w:ascii="Arial" w:hAnsi="Arial" w:cs="Arial"/>
-          <w:sz w:val="24"/>
-          <w:szCs w:val="24"/>
-        </w:rPr>
-      </w:pPr>
-    </w:p>
-    <w:p>
-      <w:pPr>
-        <w:rPr>
-          <w:rFonts w:ascii="Arial" w:hAnsi="Arial" w:cs="Arial"/>
-          <w:sz w:val="24"/>
-          <w:szCs w:val="24"/>
-        </w:rPr>
-      </w:pPr>
-    </w:p>
-    <w:p>
-      <w:pPr>
-        <w:rPr>
-          <w:rFonts w:ascii="Arial" w:hAnsi="Arial" w:cs="Arial"/>
-          <w:sz w:val="24"/>
-          <w:szCs w:val="24"/>
-        </w:rPr>
-      </w:pPr>
-    </w:p>
-    <w:p>
-      <w:pPr>
-        <w:rPr>
-          <w:rFonts w:ascii="Arial" w:hAnsi="Arial" w:cs="Arial"/>
-          <w:sz w:val="24"/>
-          <w:szCs w:val="24"/>
-        </w:rPr>
-      </w:pPr>
-    </w:p>
-    <w:p>
-      <w:pPr>
-        <w:rPr>
-          <w:rFonts w:ascii="Arial" w:hAnsi="Arial" w:cs="Arial"/>
-          <w:sz w:val="24"/>
-          <w:szCs w:val="24"/>
-        </w:rPr>
-      </w:pPr>
-    </w:p>
-    <w:p>
-      <w:pPr>
-        <w:rPr>
-          <w:rFonts w:ascii="Arial" w:hAnsi="Arial" w:cs="Arial"/>
-          <w:sz w:val="24"/>
-          <w:szCs w:val="24"/>
-        </w:rPr>
-      </w:pPr>
-    </w:p>
-    <w:p>
-      <w:pPr>
-        <w:rPr>
-          <w:rFonts w:ascii="Arial" w:hAnsi="Arial" w:cs="Arial"/>
-          <w:sz w:val="24"/>
-          <w:szCs w:val="24"/>
-        </w:rPr>
-      </w:pPr>
-    </w:p>
-    <w:p>
-      <w:pPr>
-        <w:rPr>
-          <w:rFonts w:ascii="Arial" w:hAnsi="Arial" w:cs="Arial"/>
-          <w:sz w:val="24"/>
-          <w:szCs w:val="24"/>
-        </w:rPr>
-      </w:pPr>
-    </w:p>
-    <w:p>
-      <w:pPr>
-        <w:rPr>
-          <w:rFonts w:ascii="Arial" w:hAnsi="Arial" w:cs="Arial"/>
-          <w:sz w:val="24"/>
-          <w:szCs w:val="24"/>
-        </w:rPr>
-      </w:pPr>
-    </w:p>
-    <w:p>
-      <w:pPr>
-        <w:rPr>
-          <w:rFonts w:ascii="Arial" w:hAnsi="Arial" w:cs="Arial"/>
-          <w:sz w:val="24"/>
-          <w:szCs w:val="24"/>
-        </w:rPr>
-      </w:pPr>
-    </w:p>
-    <w:p>
-      <w:pPr>
-        <w:rPr>
-          <w:rFonts w:ascii="Arial" w:hAnsi="Arial" w:cs="Arial"/>
-          <w:sz w:val="24"/>
-          <w:szCs w:val="24"/>
-        </w:rPr>
-      </w:pPr>
-    </w:p>
-    <w:p>
-      <w:pPr>
-        <w:rPr>
-          <w:rFonts w:ascii="Arial" w:hAnsi="Arial" w:cs="Arial"/>
-          <w:sz w:val="24"/>
-          <w:szCs w:val="24"/>
-        </w:rPr>
-      </w:pPr>
-    </w:p>
-    <w:p>
-      <w:pPr>
-        <w:rPr>
-          <w:rFonts w:ascii="Arial" w:hAnsi="Arial" w:cs="Arial"/>
-          <w:sz w:val="24"/>
-          <w:szCs w:val="24"/>
-        </w:rPr>
-      </w:pPr>
-    </w:p>
-    <w:p>
-      <w:pPr>
-        <w:rPr>
-          <w:rFonts w:ascii="Arial" w:hAnsi="Arial" w:cs="Arial"/>
-          <w:sz w:val="24"/>
-          <w:szCs w:val="24"/>
-        </w:rPr>
-      </w:pPr>
-    </w:p>
-    <w:p>
-      <w:pPr>
-        <w:rPr>
-          <w:rFonts w:ascii="Arial" w:hAnsi="Arial" w:cs="Arial"/>
-          <w:sz w:val="24"/>
-          <w:szCs w:val="24"/>
-        </w:rPr>
-      </w:pPr>
-    </w:p>
-    <w:p>
-      <w:pPr>
-        <w:rPr>
-          <w:rFonts w:ascii="Arial" w:hAnsi="Arial" w:cs="Arial"/>
-          <w:sz w:val="24"/>
-          <w:szCs w:val="24"/>
-        </w:rPr>
-      </w:pPr>
-    </w:p>
-    <w:p>
-      <w:pPr>
-        <w:rPr>
-          <w:rFonts w:ascii="Arial" w:hAnsi="Arial" w:cs="Arial"/>
-          <w:sz w:val="24"/>
-          <w:szCs w:val="24"/>
-        </w:rPr>
-      </w:pPr>
-    </w:p>
-    <w:p>
-      <w:pPr>
-        <w:rPr>
-          <w:rFonts w:ascii="Arial" w:hAnsi="Arial" w:cs="Arial"/>
-          <w:sz w:val="24"/>
-          <w:szCs w:val="24"/>
-        </w:rPr>
-      </w:pPr>
-    </w:p>
-    <w:p>
-      <w:pPr>
-        <w:rPr>
-          <w:rFonts w:ascii="Arial" w:hAnsi="Arial" w:cs="Arial"/>
-          <w:sz w:val="24"/>
-          <w:szCs w:val="24"/>
-        </w:rPr>
-      </w:pPr>
-    </w:p>
-    <w:p>
-      <w:pPr>
-        <w:rPr>
-          <w:rFonts w:ascii="Arial" w:hAnsi="Arial" w:cs="Arial"/>
-          <w:sz w:val="24"/>
-          <w:szCs w:val="24"/>
-        </w:rPr>
-      </w:pPr>
-    </w:p>
-    <w:p>
-      <w:pPr>
-        <w:rPr>
-          <w:rFonts w:ascii="Arial" w:hAnsi="Arial" w:cs="Arial"/>
-          <w:sz w:val="24"/>
-          <w:szCs w:val="24"/>
-        </w:rPr>
-      </w:pPr>
-    </w:p>
-    <w:p>
-      <w:pPr>
-        <w:rPr>
-          <w:rFonts w:ascii="Arial" w:hAnsi="Arial" w:cs="Arial"/>
-          <w:sz w:val="24"/>
-          <w:szCs w:val="24"/>
-        </w:rPr>
-      </w:pPr>
-    </w:p>
-    <w:p>
-      <w:pPr>
-        <w:rPr>
-          <w:rFonts w:ascii="Arial" w:hAnsi="Arial" w:cs="Arial"/>
-          <w:sz w:val="24"/>
-          <w:szCs w:val="24"/>
-        </w:rPr>
-      </w:pPr>
-    </w:p>
-    <w:p>
-      <w:pPr>
-        <w:rPr>
-          <w:rFonts w:ascii="Arial" w:hAnsi="Arial" w:cs="Arial"/>
-          <w:sz w:val="24"/>
-          <w:szCs w:val="24"/>
-        </w:rPr>
-      </w:pPr>
-    </w:p>
-    <w:p>
-      <w:pPr>
-        <w:rPr>
-          <w:rFonts w:ascii="Arial" w:hAnsi="Arial" w:cs="Arial"/>
-          <w:sz w:val="24"/>
-          <w:szCs w:val="24"/>
-        </w:rPr>
-      </w:pPr>
-    </w:p>
-    <w:p>
-      <w:pPr>
-        <w:rPr>
-          <w:rFonts w:ascii="Arial" w:hAnsi="Arial" w:cs="Arial"/>
-          <w:sz w:val="24"/>
-          <w:szCs w:val="24"/>
-        </w:rPr>
-      </w:pPr>
-    </w:p>
-    <w:p>
-      <w:pPr>
         <w:pStyle w:val="Kop1"/>
-      </w:pPr>
-      <w:bookmarkStart w:id="7" w:name="_Toc436035831"/>
-      <w:r>
+        <w:rPr>
+          <w:b/>
+        </w:rPr>
+      </w:pPr>
+      <w:bookmarkStart w:id="7" w:name="_Toc436044012"/>
+      <w:r>
+        <w:rPr>
+          <w:b/>
+        </w:rPr>
         <w:t>Geluid afspelen via Content Pipeline</w:t>
       </w:r>
       <w:bookmarkEnd w:id="7"/>
@@ -2760,9 +2620,12 @@
       </w:pPr>
     </w:p>
     <w:sectPr>
+      <w:footerReference w:type="default" r:id="rId11"/>
       <w:pgSz w:w="11906" w:h="16838"/>
       <w:pgMar w:top="1417" w:right="1417" w:bottom="1417" w:left="1417" w:header="708" w:footer="708" w:gutter="0"/>
+      <w:pgNumType w:start="0"/>
       <w:cols w:space="708"/>
+      <w:titlePg/>
       <w:docGrid w:linePitch="360"/>
     </w:sectPr>
   </w:body>
@@ -2792,6 +2655,54 @@
     </w:p>
   </w:endnote>
 </w:endnotes>
+</file>
+
+<file path=word/footer1.xml><?xml version="1.0" encoding="utf-8"?>
+<w:ftr xmlns:wpc="http://schemas.microsoft.com/office/word/2010/wordprocessingCanvas" xmlns:mc="http://schemas.openxmlformats.org/markup-compatibility/2006" xmlns:o="urn:schemas-microsoft-com:office:office" xmlns:r="http://schemas.openxmlformats.org/officeDocument/2006/relationships" xmlns:m="http://schemas.openxmlformats.org/officeDocument/2006/math" xmlns:v="urn:schemas-microsoft-com:vml" xmlns:wp14="http://schemas.microsoft.com/office/word/2010/wordprocessingDrawing" xmlns:wp="http://schemas.openxmlformats.org/drawingml/2006/wordprocessingDrawing" xmlns:w10="urn:schemas-microsoft-com:office:word" xmlns:w="http://schemas.openxmlformats.org/wordprocessingml/2006/main" xmlns:w14="http://schemas.microsoft.com/office/word/2010/wordml" xmlns:w15="http://schemas.microsoft.com/office/word/2012/wordml" xmlns:wpg="http://schemas.microsoft.com/office/word/2010/wordprocessingGroup" xmlns:wpi="http://schemas.microsoft.com/office/word/2010/wordprocessingInk" xmlns:wne="http://schemas.microsoft.com/office/word/2006/wordml" xmlns:wps="http://schemas.microsoft.com/office/word/2010/wordprocessingShape" mc:Ignorable="w14 w15 wp14">
+  <w:sdt>
+    <w:sdtPr>
+      <w:id w:val="-534034174"/>
+      <w:docPartObj>
+        <w:docPartGallery w:val="Page Numbers (Bottom of Page)"/>
+        <w:docPartUnique/>
+      </w:docPartObj>
+    </w:sdtPr>
+    <w:sdtContent>
+      <w:p>
+        <w:pPr>
+          <w:pStyle w:val="Voettekst"/>
+          <w:jc w:val="right"/>
+        </w:pPr>
+        <w:r>
+          <w:fldChar w:fldCharType="begin"/>
+        </w:r>
+        <w:r>
+          <w:instrText>PAGE   \* MERGEFORMAT</w:instrText>
+        </w:r>
+        <w:r>
+          <w:fldChar w:fldCharType="separate"/>
+        </w:r>
+        <w:r>
+          <w:rPr>
+            <w:noProof/>
+          </w:rPr>
+          <w:t>4</w:t>
+        </w:r>
+        <w:r>
+          <w:fldChar w:fldCharType="end"/>
+        </w:r>
+        <w:r>
+          <w:t xml:space="preserve"> </w:t>
+        </w:r>
+      </w:p>
+    </w:sdtContent>
+  </w:sdt>
+  <w:p>
+    <w:pPr>
+      <w:pStyle w:val="Voettekst"/>
+    </w:pPr>
+  </w:p>
+</w:ftr>
 </file>
 
 <file path=word/footnotes.xml><?xml version="1.0" encoding="utf-8"?>
@@ -3655,6 +3566,36 @@
       <w:u w:val="single"/>
     </w:rPr>
   </w:style>
+  <w:style w:type="paragraph" w:styleId="Ballontekst">
+    <w:name w:val="Balloon Text"/>
+    <w:basedOn w:val="Standaard"/>
+    <w:link w:val="BallontekstChar"/>
+    <w:uiPriority w:val="99"/>
+    <w:semiHidden/>
+    <w:unhideWhenUsed/>
+    <w:rsid w:val="00EB2897"/>
+    <w:pPr>
+      <w:spacing w:after="0" w:line="240" w:lineRule="auto"/>
+    </w:pPr>
+    <w:rPr>
+      <w:rFonts w:ascii="Segoe UI" w:hAnsi="Segoe UI" w:cs="Segoe UI"/>
+      <w:sz w:val="18"/>
+      <w:szCs w:val="18"/>
+    </w:rPr>
+  </w:style>
+  <w:style w:type="character" w:customStyle="1" w:styleId="BallontekstChar">
+    <w:name w:val="Ballontekst Char"/>
+    <w:basedOn w:val="Standaardalinea-lettertype"/>
+    <w:link w:val="Ballontekst"/>
+    <w:uiPriority w:val="99"/>
+    <w:semiHidden/>
+    <w:rsid w:val="00EB2897"/>
+    <w:rPr>
+      <w:rFonts w:ascii="Segoe UI" w:hAnsi="Segoe UI" w:cs="Segoe UI"/>
+      <w:sz w:val="18"/>
+      <w:szCs w:val="18"/>
+    </w:rPr>
+  </w:style>
 </w:styles>
 </file>
 
@@ -3924,7 +3865,7 @@
 </file>
 
 <file path=customXml/itemProps1.xml><?xml version="1.0" encoding="utf-8"?>
-<ds:datastoreItem xmlns:ds="http://schemas.openxmlformats.org/officeDocument/2006/customXml" ds:itemID="{EA0E927C-5411-4034-93B0-427CD3668538}">
+<ds:datastoreItem xmlns:ds="http://schemas.openxmlformats.org/officeDocument/2006/customXml" ds:itemID="{E4A76536-2712-4F92-B643-07399C849EF9}">
   <ds:schemaRefs>
     <ds:schemaRef ds:uri="http://schemas.openxmlformats.org/officeDocument/2006/bibliography"/>
   </ds:schemaRefs>

</xml_diff>